<commit_message>
Update HW2 testbench file
</commit_message>
<xml_diff>
--- a/HW2/report.docx
+++ b/HW2/report.docx
@@ -7,7 +7,7 @@
         <w:spacing w:line="60" w:lineRule="auto"/>
         <w:jc w:val="center"/>
         <w:rPr>
-          <w:rFonts w:ascii="Times New Roman" w:hAnsi="Times New Roman" w:cs="Times New Roman" w:hint="eastAsia"/>
+          <w:rFonts w:ascii="Times New Roman" w:hAnsi="Times New Roman" w:cs="Times New Roman"/>
           <w:kern w:val="0"/>
           <w:sz w:val="28"/>
           <w:szCs w:val="24"/>
@@ -85,6 +85,12 @@
                 <w:rFonts w:ascii="Times New Roman" w:hAnsi="Times New Roman" w:cs="Times New Roman"/>
               </w:rPr>
             </w:pPr>
+            <w:r>
+              <w:rPr>
+                <w:rFonts w:ascii="Times New Roman" w:hAnsi="Times New Roman" w:cs="Times New Roman"/>
+              </w:rPr>
+              <w:t>E24094198</w:t>
+            </w:r>
           </w:p>
         </w:tc>
       </w:tr>
@@ -116,9 +122,15 @@
           <w:p>
             <w:pPr>
               <w:rPr>
-                <w:rFonts w:ascii="Times New Roman" w:hAnsi="Times New Roman" w:cs="Times New Roman"/>
+                <w:rFonts w:ascii="標楷體" w:eastAsia="標楷體" w:hAnsi="標楷體" w:cs="Times New Roman"/>
               </w:rPr>
             </w:pPr>
+            <w:r>
+              <w:rPr>
+                <w:rFonts w:ascii="標楷體" w:eastAsia="標楷體" w:hAnsi="標楷體" w:cs="Times New Roman" w:hint="eastAsia"/>
+              </w:rPr>
+              <w:t>陳育政</w:t>
+            </w:r>
           </w:p>
         </w:tc>
       </w:tr>

</xml_diff>

<commit_message>
Update HW2 to latest stable version - [Done] report file content and screenshots - [Done] optimize the CIPU.v verilog code - [Done] pass the testbench file test - [Done] finish ModelSim simulation
</commit_message>
<xml_diff>
--- a/HW2/report.docx
+++ b/HW2/report.docx
@@ -208,7 +208,7 @@
                 <w:b/>
                 <w:color w:val="FF0000"/>
               </w:rPr>
-              <w:t xml:space="preserve"> Pass / Fail</w:t>
+              <w:t xml:space="preserve"> Pass</w:t>
             </w:r>
           </w:p>
         </w:tc>
@@ -239,7 +239,7 @@
                 <w:b/>
                 <w:color w:val="FF0000"/>
               </w:rPr>
-              <w:t>Pass / Fail</w:t>
+              <w:t>Pass</w:t>
             </w:r>
           </w:p>
         </w:tc>
@@ -270,7 +270,7 @@
                 <w:b/>
                 <w:color w:val="FF0000"/>
               </w:rPr>
-              <w:t>Pass / Fail</w:t>
+              <w:t>Pass</w:t>
             </w:r>
           </w:p>
         </w:tc>
@@ -326,17 +326,57 @@
             </w:pPr>
             <w:r>
               <w:rPr>
-                <w:rFonts w:ascii="Times New Roman" w:hAnsi="Times New Roman" w:cs="Times New Roman" w:hint="eastAsia"/>
-                <w:color w:val="BFBFBF" w:themeColor="background1" w:themeShade="BF"/>
-              </w:rPr>
-              <w:t>(</w:t>
-            </w:r>
-            <w:r>
-              <w:rPr>
                 <w:rFonts w:ascii="Times New Roman" w:hAnsi="Times New Roman" w:cs="Times New Roman"/>
-                <w:color w:val="BFBFBF" w:themeColor="background1" w:themeShade="BF"/>
-              </w:rPr>
-              <w:t>your simulation result)</w:t>
+              </w:rPr>
+              <w:drawing>
+                <wp:anchor distT="0" distB="0" distL="114300" distR="114300" simplePos="0" relativeHeight="251659264" behindDoc="0" locked="0" layoutInCell="1" allowOverlap="1" wp14:anchorId="459C0331" wp14:editId="378C8629">
+                  <wp:simplePos x="0" y="0"/>
+                  <wp:positionH relativeFrom="column">
+                    <wp:posOffset>533400</wp:posOffset>
+                  </wp:positionH>
+                  <wp:positionV relativeFrom="paragraph">
+                    <wp:posOffset>84455</wp:posOffset>
+                  </wp:positionV>
+                  <wp:extent cx="3905250" cy="485775"/>
+                  <wp:effectExtent l="0" t="0" r="0" b="9525"/>
+                  <wp:wrapSquare wrapText="bothSides"/>
+                  <wp:docPr id="1365939650" name="Picture 1"/>
+                  <wp:cNvGraphicFramePr>
+                    <a:graphicFrameLocks xmlns:a="http://schemas.openxmlformats.org/drawingml/2006/main" noChangeAspect="1"/>
+                  </wp:cNvGraphicFramePr>
+                  <a:graphic xmlns:a="http://schemas.openxmlformats.org/drawingml/2006/main">
+                    <a:graphicData uri="http://schemas.openxmlformats.org/drawingml/2006/picture">
+                      <pic:pic xmlns:pic="http://schemas.openxmlformats.org/drawingml/2006/picture">
+                        <pic:nvPicPr>
+                          <pic:cNvPr id="1365939650" name=""/>
+                          <pic:cNvPicPr/>
+                        </pic:nvPicPr>
+                        <pic:blipFill>
+                          <a:blip r:embed="rId7"/>
+                          <a:stretch>
+                            <a:fillRect/>
+                          </a:stretch>
+                        </pic:blipFill>
+                        <pic:spPr>
+                          <a:xfrm>
+                            <a:off x="0" y="0"/>
+                            <a:ext cx="3905250" cy="485775"/>
+                          </a:xfrm>
+                          <a:prstGeom prst="rect">
+                            <a:avLst/>
+                          </a:prstGeom>
+                        </pic:spPr>
+                      </pic:pic>
+                    </a:graphicData>
+                  </a:graphic>
+                  <wp14:sizeRelH relativeFrom="margin">
+                    <wp14:pctWidth>0</wp14:pctWidth>
+                  </wp14:sizeRelH>
+                  <wp14:sizeRelV relativeFrom="margin">
+                    <wp14:pctHeight>0</wp14:pctHeight>
+                  </wp14:sizeRelV>
+                </wp:anchor>
+              </w:drawing>
             </w:r>
           </w:p>
         </w:tc>
@@ -392,17 +432,57 @@
             </w:pPr>
             <w:r>
               <w:rPr>
-                <w:rFonts w:ascii="Times New Roman" w:hAnsi="Times New Roman" w:cs="Times New Roman" w:hint="eastAsia"/>
-                <w:color w:val="BFBFBF" w:themeColor="background1" w:themeShade="BF"/>
-              </w:rPr>
-              <w:t>(</w:t>
-            </w:r>
-            <w:r>
-              <w:rPr>
                 <w:rFonts w:ascii="Times New Roman" w:hAnsi="Times New Roman" w:cs="Times New Roman"/>
-                <w:color w:val="BFBFBF" w:themeColor="background1" w:themeShade="BF"/>
-              </w:rPr>
-              <w:t>your simulation result)</w:t>
+              </w:rPr>
+              <w:drawing>
+                <wp:anchor distT="0" distB="0" distL="114300" distR="114300" simplePos="0" relativeHeight="251661312" behindDoc="0" locked="0" layoutInCell="1" allowOverlap="1" wp14:anchorId="510D7748" wp14:editId="77D40F49">
+                  <wp:simplePos x="0" y="0"/>
+                  <wp:positionH relativeFrom="column">
+                    <wp:posOffset>533400</wp:posOffset>
+                  </wp:positionH>
+                  <wp:positionV relativeFrom="paragraph">
+                    <wp:posOffset>-12700</wp:posOffset>
+                  </wp:positionV>
+                  <wp:extent cx="3886200" cy="400050"/>
+                  <wp:effectExtent l="0" t="0" r="0" b="0"/>
+                  <wp:wrapSquare wrapText="bothSides"/>
+                  <wp:docPr id="930209230" name="Picture 1"/>
+                  <wp:cNvGraphicFramePr>
+                    <a:graphicFrameLocks xmlns:a="http://schemas.openxmlformats.org/drawingml/2006/main" noChangeAspect="1"/>
+                  </wp:cNvGraphicFramePr>
+                  <a:graphic xmlns:a="http://schemas.openxmlformats.org/drawingml/2006/main">
+                    <a:graphicData uri="http://schemas.openxmlformats.org/drawingml/2006/picture">
+                      <pic:pic xmlns:pic="http://schemas.openxmlformats.org/drawingml/2006/picture">
+                        <pic:nvPicPr>
+                          <pic:cNvPr id="930209230" name=""/>
+                          <pic:cNvPicPr/>
+                        </pic:nvPicPr>
+                        <pic:blipFill>
+                          <a:blip r:embed="rId8"/>
+                          <a:stretch>
+                            <a:fillRect/>
+                          </a:stretch>
+                        </pic:blipFill>
+                        <pic:spPr>
+                          <a:xfrm>
+                            <a:off x="0" y="0"/>
+                            <a:ext cx="3886200" cy="400050"/>
+                          </a:xfrm>
+                          <a:prstGeom prst="rect">
+                            <a:avLst/>
+                          </a:prstGeom>
+                        </pic:spPr>
+                      </pic:pic>
+                    </a:graphicData>
+                  </a:graphic>
+                  <wp14:sizeRelH relativeFrom="margin">
+                    <wp14:pctWidth>0</wp14:pctWidth>
+                  </wp14:sizeRelH>
+                  <wp14:sizeRelV relativeFrom="margin">
+                    <wp14:pctHeight>0</wp14:pctHeight>
+                  </wp14:sizeRelV>
+                </wp:anchor>
+              </w:drawing>
             </w:r>
           </w:p>
         </w:tc>
@@ -463,17 +543,58 @@
             </w:pPr>
             <w:r>
               <w:rPr>
-                <w:rFonts w:ascii="Times New Roman" w:hAnsi="Times New Roman" w:cs="Times New Roman" w:hint="eastAsia"/>
-                <w:color w:val="BFBFBF" w:themeColor="background1" w:themeShade="BF"/>
-              </w:rPr>
-              <w:t>(</w:t>
-            </w:r>
-            <w:r>
-              <w:rPr>
                 <w:rFonts w:ascii="Times New Roman" w:hAnsi="Times New Roman" w:cs="Times New Roman"/>
                 <w:color w:val="BFBFBF" w:themeColor="background1" w:themeShade="BF"/>
               </w:rPr>
-              <w:t>your simulation result)</w:t>
+              <w:drawing>
+                <wp:anchor distT="0" distB="0" distL="114300" distR="114300" simplePos="0" relativeHeight="251663360" behindDoc="0" locked="0" layoutInCell="1" allowOverlap="1" wp14:anchorId="4B7EBD2F" wp14:editId="6A1D2452">
+                  <wp:simplePos x="0" y="0"/>
+                  <wp:positionH relativeFrom="column">
+                    <wp:posOffset>639445</wp:posOffset>
+                  </wp:positionH>
+                  <wp:positionV relativeFrom="paragraph">
+                    <wp:posOffset>-10160</wp:posOffset>
+                  </wp:positionV>
+                  <wp:extent cx="3937000" cy="2118995"/>
+                  <wp:effectExtent l="0" t="0" r="6350" b="0"/>
+                  <wp:wrapSquare wrapText="bothSides"/>
+                  <wp:docPr id="1935724061" name="Picture 1"/>
+                  <wp:cNvGraphicFramePr>
+                    <a:graphicFrameLocks xmlns:a="http://schemas.openxmlformats.org/drawingml/2006/main" noChangeAspect="1"/>
+                  </wp:cNvGraphicFramePr>
+                  <a:graphic xmlns:a="http://schemas.openxmlformats.org/drawingml/2006/main">
+                    <a:graphicData uri="http://schemas.openxmlformats.org/drawingml/2006/picture">
+                      <pic:pic xmlns:pic="http://schemas.openxmlformats.org/drawingml/2006/picture">
+                        <pic:nvPicPr>
+                          <pic:cNvPr id="1935724061" name=""/>
+                          <pic:cNvPicPr/>
+                        </pic:nvPicPr>
+                        <pic:blipFill>
+                          <a:blip r:embed="rId9"/>
+                          <a:stretch>
+                            <a:fillRect/>
+                          </a:stretch>
+                        </pic:blipFill>
+                        <pic:spPr>
+                          <a:xfrm>
+                            <a:off x="0" y="0"/>
+                            <a:ext cx="3937000" cy="2118995"/>
+                          </a:xfrm>
+                          <a:prstGeom prst="rect">
+                            <a:avLst/>
+                          </a:prstGeom>
+                        </pic:spPr>
+                      </pic:pic>
+                    </a:graphicData>
+                  </a:graphic>
+                  <wp14:sizeRelH relativeFrom="margin">
+                    <wp14:pctWidth>0</wp14:pctWidth>
+                  </wp14:sizeRelH>
+                  <wp14:sizeRelV relativeFrom="margin">
+                    <wp14:pctHeight>0</wp14:pctHeight>
+                  </wp14:sizeRelV>
+                </wp:anchor>
+              </w:drawing>
             </w:r>
           </w:p>
         </w:tc>
@@ -519,10 +640,1054 @@
           <w:p>
             <w:pPr>
               <w:rPr>
-                <w:rFonts w:ascii="Times New Roman" w:hAnsi="Times New Roman" w:cs="Times New Roman"/>
-                <w:color w:val="BFBFBF" w:themeColor="background1" w:themeShade="BF"/>
+                <w:rFonts w:ascii="Times New Roman" w:eastAsia="標楷體" w:hAnsi="Times New Roman" w:cs="Times New Roman" w:hint="eastAsia"/>
               </w:rPr>
             </w:pPr>
+            <w:r>
+              <w:rPr>
+                <w:rFonts w:ascii="Times New Roman" w:eastAsia="標楷體" w:hAnsi="Times New Roman" w:cs="Times New Roman"/>
+              </w:rPr>
+              <w:t>原先我以為</w:t>
+            </w:r>
+            <w:r>
+              <w:rPr>
+                <w:rFonts w:ascii="Times New Roman" w:eastAsia="標楷體" w:hAnsi="Times New Roman" w:cs="Times New Roman"/>
+              </w:rPr>
+              <w:t>FIFO</w:t>
+            </w:r>
+            <w:r>
+              <w:rPr>
+                <w:rFonts w:ascii="Times New Roman" w:eastAsia="標楷體" w:hAnsi="Times New Roman" w:cs="Times New Roman"/>
+              </w:rPr>
+              <w:t>和</w:t>
+            </w:r>
+            <w:r>
+              <w:rPr>
+                <w:rFonts w:ascii="Times New Roman" w:eastAsia="標楷體" w:hAnsi="Times New Roman" w:cs="Times New Roman"/>
+              </w:rPr>
+              <w:t>LIFO</w:t>
+            </w:r>
+            <w:r>
+              <w:rPr>
+                <w:rFonts w:ascii="Times New Roman" w:eastAsia="標楷體" w:hAnsi="Times New Roman" w:cs="Times New Roman"/>
+              </w:rPr>
+              <w:t>的資料輸入是</w:t>
+            </w:r>
+            <w:r>
+              <w:rPr>
+                <w:rFonts w:ascii="Times New Roman" w:eastAsia="標楷體" w:hAnsi="Times New Roman" w:cs="Times New Roman"/>
+              </w:rPr>
+              <w:t>有先後順序的，因此</w:t>
+            </w:r>
+            <w:r>
+              <w:rPr>
+                <w:rFonts w:ascii="Times New Roman" w:eastAsia="標楷體" w:hAnsi="Times New Roman" w:cs="Times New Roman"/>
+              </w:rPr>
+              <w:t>最初</w:t>
+            </w:r>
+            <w:r>
+              <w:rPr>
+                <w:rFonts w:ascii="Times New Roman" w:eastAsia="標楷體" w:hAnsi="Times New Roman" w:cs="Times New Roman"/>
+              </w:rPr>
+              <w:t>計劃設計一個</w:t>
+            </w:r>
+            <w:r>
+              <w:rPr>
+                <w:rFonts w:ascii="Times New Roman" w:eastAsia="標楷體" w:hAnsi="Times New Roman" w:cs="Times New Roman"/>
+              </w:rPr>
+              <w:t>FSM</w:t>
+            </w:r>
+            <w:r>
+              <w:rPr>
+                <w:rFonts w:ascii="Times New Roman" w:eastAsia="標楷體" w:hAnsi="Times New Roman" w:cs="Times New Roman"/>
+              </w:rPr>
+              <w:t>控制</w:t>
+            </w:r>
+            <w:r>
+              <w:rPr>
+                <w:rFonts w:ascii="Times New Roman" w:eastAsia="標楷體" w:hAnsi="Times New Roman" w:cs="Times New Roman"/>
+              </w:rPr>
+              <w:t>狀態，</w:t>
+            </w:r>
+            <w:r>
+              <w:rPr>
+                <w:rFonts w:ascii="Times New Roman" w:eastAsia="標楷體" w:hAnsi="Times New Roman" w:cs="Times New Roman"/>
+              </w:rPr>
+              <w:t>但是在檢視助教提供的</w:t>
+            </w:r>
+            <w:r>
+              <w:rPr>
+                <w:rFonts w:ascii="Times New Roman" w:eastAsia="標楷體" w:hAnsi="Times New Roman" w:cs="Times New Roman"/>
+              </w:rPr>
+              <w:t>testbench</w:t>
+            </w:r>
+            <w:r>
+              <w:rPr>
+                <w:rFonts w:ascii="Times New Roman" w:eastAsia="標楷體" w:hAnsi="Times New Roman" w:cs="Times New Roman"/>
+              </w:rPr>
+              <w:t>後，我發現</w:t>
+            </w:r>
+            <w:r>
+              <w:rPr>
+                <w:rFonts w:ascii="Times New Roman" w:eastAsia="標楷體" w:hAnsi="Times New Roman" w:cs="Times New Roman"/>
+              </w:rPr>
+              <w:t>FIFO</w:t>
+            </w:r>
+            <w:r>
+              <w:rPr>
+                <w:rFonts w:ascii="Times New Roman" w:eastAsia="標楷體" w:hAnsi="Times New Roman" w:cs="Times New Roman"/>
+              </w:rPr>
+              <w:t>和</w:t>
+            </w:r>
+            <w:r>
+              <w:rPr>
+                <w:rFonts w:ascii="Times New Roman" w:eastAsia="標楷體" w:hAnsi="Times New Roman" w:cs="Times New Roman"/>
+              </w:rPr>
+              <w:t>LIFO</w:t>
+            </w:r>
+            <w:r>
+              <w:rPr>
+                <w:rFonts w:ascii="Times New Roman" w:eastAsia="標楷體" w:hAnsi="Times New Roman" w:cs="Times New Roman"/>
+              </w:rPr>
+              <w:t>的資料是同時餵入</w:t>
+            </w:r>
+            <w:r>
+              <w:rPr>
+                <w:rFonts w:ascii="Times New Roman" w:eastAsia="標楷體" w:hAnsi="Times New Roman" w:cs="Times New Roman"/>
+              </w:rPr>
+              <w:t>。</w:t>
+            </w:r>
+            <w:r>
+              <w:rPr>
+                <w:rFonts w:ascii="Times New Roman" w:eastAsia="標楷體" w:hAnsi="Times New Roman" w:cs="Times New Roman"/>
+              </w:rPr>
+              <w:t>考量到</w:t>
+            </w:r>
+            <w:r>
+              <w:rPr>
+                <w:rFonts w:ascii="Times New Roman" w:eastAsia="標楷體" w:hAnsi="Times New Roman" w:cs="Times New Roman"/>
+              </w:rPr>
+              <w:t>FIFO</w:t>
+            </w:r>
+            <w:r>
+              <w:rPr>
+                <w:rFonts w:ascii="Times New Roman" w:eastAsia="標楷體" w:hAnsi="Times New Roman" w:cs="Times New Roman"/>
+              </w:rPr>
+              <w:t>和</w:t>
+            </w:r>
+            <w:r>
+              <w:rPr>
+                <w:rFonts w:ascii="Times New Roman" w:eastAsia="標楷體" w:hAnsi="Times New Roman" w:cs="Times New Roman"/>
+              </w:rPr>
+              <w:t>LIFO</w:t>
+            </w:r>
+            <w:r>
+              <w:rPr>
+                <w:rFonts w:ascii="Times New Roman" w:eastAsia="標楷體" w:hAnsi="Times New Roman" w:cs="Times New Roman"/>
+              </w:rPr>
+              <w:t>的資料處理方式</w:t>
+            </w:r>
+            <w:r>
+              <w:rPr>
+                <w:rFonts w:ascii="Times New Roman" w:eastAsia="標楷體" w:hAnsi="Times New Roman" w:cs="Times New Roman"/>
+              </w:rPr>
+              <w:t>不太一樣</w:t>
+            </w:r>
+            <w:r>
+              <w:rPr>
+                <w:rFonts w:ascii="Times New Roman" w:eastAsia="標楷體" w:hAnsi="Times New Roman" w:cs="Times New Roman"/>
+              </w:rPr>
+              <w:t>，</w:t>
+            </w:r>
+            <w:r>
+              <w:rPr>
+                <w:rFonts w:ascii="Times New Roman" w:eastAsia="標楷體" w:hAnsi="Times New Roman" w:cs="Times New Roman"/>
+              </w:rPr>
+              <w:t>我最後把</w:t>
+            </w:r>
+            <w:r>
+              <w:rPr>
+                <w:rFonts w:ascii="Times New Roman" w:eastAsia="標楷體" w:hAnsi="Times New Roman" w:cs="Times New Roman"/>
+              </w:rPr>
+              <w:t>FIFO</w:t>
+            </w:r>
+            <w:r>
+              <w:rPr>
+                <w:rFonts w:ascii="Times New Roman" w:eastAsia="標楷體" w:hAnsi="Times New Roman" w:cs="Times New Roman"/>
+              </w:rPr>
+              <w:t>和</w:t>
+            </w:r>
+            <w:r>
+              <w:rPr>
+                <w:rFonts w:ascii="Times New Roman" w:eastAsia="標楷體" w:hAnsi="Times New Roman" w:cs="Times New Roman"/>
+              </w:rPr>
+              <w:t>LIFO</w:t>
+            </w:r>
+            <w:r>
+              <w:rPr>
+                <w:rFonts w:ascii="Times New Roman" w:eastAsia="標楷體" w:hAnsi="Times New Roman" w:cs="Times New Roman"/>
+              </w:rPr>
+              <w:t>的處理拆分成</w:t>
+            </w:r>
+            <w:r>
+              <w:rPr>
+                <w:rFonts w:ascii="Times New Roman" w:eastAsia="標楷體" w:hAnsi="Times New Roman" w:cs="Times New Roman" w:hint="eastAsia"/>
+              </w:rPr>
+              <w:t>2</w:t>
+            </w:r>
+            <w:r>
+              <w:rPr>
+                <w:rFonts w:ascii="Times New Roman" w:eastAsia="標楷體" w:hAnsi="Times New Roman" w:cs="Times New Roman"/>
+              </w:rPr>
+              <w:t>個獨立的</w:t>
+            </w:r>
+            <w:r>
+              <w:rPr>
+                <w:rFonts w:ascii="Times New Roman" w:eastAsia="標楷體" w:hAnsi="Times New Roman" w:cs="Times New Roman"/>
+              </w:rPr>
+              <w:t>FSM</w:t>
+            </w:r>
+            <w:r>
+              <w:rPr>
+                <w:rFonts w:ascii="Times New Roman" w:eastAsia="標楷體" w:hAnsi="Times New Roman" w:cs="Times New Roman"/>
+              </w:rPr>
+              <w:t>，</w:t>
+            </w:r>
+            <w:r>
+              <w:rPr>
+                <w:rFonts w:ascii="Times New Roman" w:eastAsia="標楷體" w:hAnsi="Times New Roman" w:cs="Times New Roman" w:hint="eastAsia"/>
+              </w:rPr>
+              <w:t>而</w:t>
+            </w:r>
+            <w:r>
+              <w:rPr>
+                <w:rFonts w:ascii="Times New Roman" w:eastAsia="標楷體" w:hAnsi="Times New Roman" w:cs="Times New Roman" w:hint="eastAsia"/>
+              </w:rPr>
+              <w:t>LIFO</w:t>
+            </w:r>
+            <w:r>
+              <w:rPr>
+                <w:rFonts w:ascii="Times New Roman" w:eastAsia="標楷體" w:hAnsi="Times New Roman" w:cs="Times New Roman" w:hint="eastAsia"/>
+              </w:rPr>
+              <w:t>的資料處理</w:t>
+            </w:r>
+            <w:r>
+              <w:rPr>
+                <w:rFonts w:ascii="Times New Roman" w:eastAsia="標楷體" w:hAnsi="Times New Roman" w:cs="Times New Roman" w:hint="eastAsia"/>
+              </w:rPr>
+              <w:t>又</w:t>
+            </w:r>
+            <w:r>
+              <w:rPr>
+                <w:rFonts w:ascii="Times New Roman" w:eastAsia="標楷體" w:hAnsi="Times New Roman" w:cs="Times New Roman" w:hint="eastAsia"/>
+              </w:rPr>
+              <w:t>會比</w:t>
+            </w:r>
+            <w:r>
+              <w:rPr>
+                <w:rFonts w:ascii="Times New Roman" w:eastAsia="標楷體" w:hAnsi="Times New Roman" w:cs="Times New Roman" w:hint="eastAsia"/>
+              </w:rPr>
+              <w:t>FIFO</w:t>
+            </w:r>
+            <w:r>
+              <w:rPr>
+                <w:rFonts w:ascii="Times New Roman" w:eastAsia="標楷體" w:hAnsi="Times New Roman" w:cs="Times New Roman" w:hint="eastAsia"/>
+              </w:rPr>
+              <w:t>更繁瑣一點</w:t>
+            </w:r>
+            <w:r>
+              <w:rPr>
+                <w:rFonts w:ascii="Times New Roman" w:eastAsia="標楷體" w:hAnsi="Times New Roman" w:cs="Times New Roman" w:hint="eastAsia"/>
+              </w:rPr>
+              <w:t>(</w:t>
+            </w:r>
+            <w:r>
+              <w:rPr>
+                <w:rFonts w:ascii="Times New Roman" w:eastAsia="標楷體" w:hAnsi="Times New Roman" w:cs="Times New Roman" w:hint="eastAsia"/>
+              </w:rPr>
+              <w:t>多了</w:t>
+            </w:r>
+            <w:proofErr w:type="spellStart"/>
+            <w:r>
+              <w:rPr>
+                <w:rFonts w:ascii="Times New Roman" w:eastAsia="標楷體" w:hAnsi="Times New Roman" w:cs="Times New Roman" w:hint="eastAsia"/>
+              </w:rPr>
+              <w:t>valid_thing</w:t>
+            </w:r>
+            <w:proofErr w:type="spellEnd"/>
+            <w:r>
+              <w:rPr>
+                <w:rFonts w:ascii="Times New Roman" w:eastAsia="標楷體" w:hAnsi="Times New Roman" w:cs="Times New Roman" w:hint="eastAsia"/>
+              </w:rPr>
+              <w:t>/</w:t>
+            </w:r>
+            <w:proofErr w:type="spellStart"/>
+            <w:r>
+              <w:rPr>
+                <w:rFonts w:ascii="Times New Roman" w:eastAsia="標楷體" w:hAnsi="Times New Roman" w:cs="Times New Roman" w:hint="eastAsia"/>
+              </w:rPr>
+              <w:t>done_thing</w:t>
+            </w:r>
+            <w:proofErr w:type="spellEnd"/>
+            <w:r>
+              <w:rPr>
+                <w:rFonts w:ascii="Times New Roman" w:eastAsia="標楷體" w:hAnsi="Times New Roman" w:cs="Times New Roman" w:hint="eastAsia"/>
+              </w:rPr>
+              <w:t>的訊號</w:t>
+            </w:r>
+            <w:r>
+              <w:rPr>
+                <w:rFonts w:ascii="Times New Roman" w:eastAsia="標楷體" w:hAnsi="Times New Roman" w:cs="Times New Roman" w:hint="eastAsia"/>
+              </w:rPr>
+              <w:t>)</w:t>
+            </w:r>
+            <w:r>
+              <w:rPr>
+                <w:rFonts w:ascii="Times New Roman" w:eastAsia="標楷體" w:hAnsi="Times New Roman" w:cs="Times New Roman" w:hint="eastAsia"/>
+              </w:rPr>
+              <w:t>，於是</w:t>
+            </w:r>
+            <w:r>
+              <w:rPr>
+                <w:rFonts w:ascii="Times New Roman" w:eastAsia="標楷體" w:hAnsi="Times New Roman" w:cs="Times New Roman" w:hint="eastAsia"/>
+              </w:rPr>
+              <w:t>相較於</w:t>
+            </w:r>
+            <w:r>
+              <w:rPr>
+                <w:rFonts w:ascii="Times New Roman" w:eastAsia="標楷體" w:hAnsi="Times New Roman" w:cs="Times New Roman" w:hint="eastAsia"/>
+              </w:rPr>
+              <w:t>FIFO</w:t>
+            </w:r>
+            <w:r>
+              <w:rPr>
+                <w:rFonts w:ascii="Times New Roman" w:eastAsia="標楷體" w:hAnsi="Times New Roman" w:cs="Times New Roman" w:hint="eastAsia"/>
+              </w:rPr>
+              <w:t>的</w:t>
+            </w:r>
+            <w:r>
+              <w:rPr>
+                <w:rFonts w:ascii="Times New Roman" w:eastAsia="標楷體" w:hAnsi="Times New Roman" w:cs="Times New Roman" w:hint="eastAsia"/>
+              </w:rPr>
+              <w:t>4</w:t>
+            </w:r>
+            <w:r>
+              <w:rPr>
+                <w:rFonts w:ascii="Times New Roman" w:eastAsia="標楷體" w:hAnsi="Times New Roman" w:cs="Times New Roman" w:hint="eastAsia"/>
+              </w:rPr>
+              <w:t>個</w:t>
+            </w:r>
+            <w:r>
+              <w:rPr>
+                <w:rFonts w:ascii="Times New Roman" w:eastAsia="標楷體" w:hAnsi="Times New Roman" w:cs="Times New Roman" w:hint="eastAsia"/>
+              </w:rPr>
+              <w:t>states</w:t>
+            </w:r>
+            <w:r>
+              <w:rPr>
+                <w:rFonts w:ascii="Times New Roman" w:eastAsia="標楷體" w:hAnsi="Times New Roman" w:cs="Times New Roman" w:hint="eastAsia"/>
+              </w:rPr>
+              <w:t>，</w:t>
+            </w:r>
+            <w:r>
+              <w:rPr>
+                <w:rFonts w:ascii="Times New Roman" w:eastAsia="標楷體" w:hAnsi="Times New Roman" w:cs="Times New Roman" w:hint="eastAsia"/>
+              </w:rPr>
+              <w:t>我</w:t>
+            </w:r>
+            <w:r>
+              <w:rPr>
+                <w:rFonts w:ascii="Times New Roman" w:eastAsia="標楷體" w:hAnsi="Times New Roman" w:cs="Times New Roman" w:hint="eastAsia"/>
+              </w:rPr>
+              <w:t>在設計</w:t>
+            </w:r>
+            <w:r>
+              <w:rPr>
+                <w:rFonts w:ascii="Times New Roman" w:eastAsia="標楷體" w:hAnsi="Times New Roman" w:cs="Times New Roman" w:hint="eastAsia"/>
+              </w:rPr>
+              <w:t>LIFO</w:t>
+            </w:r>
+            <w:r>
+              <w:rPr>
+                <w:rFonts w:ascii="Times New Roman" w:eastAsia="標楷體" w:hAnsi="Times New Roman" w:cs="Times New Roman" w:hint="eastAsia"/>
+              </w:rPr>
+              <w:t>的</w:t>
+            </w:r>
+            <w:r>
+              <w:rPr>
+                <w:rFonts w:ascii="Times New Roman" w:eastAsia="標楷體" w:hAnsi="Times New Roman" w:cs="Times New Roman" w:hint="eastAsia"/>
+              </w:rPr>
+              <w:t>FSM</w:t>
+            </w:r>
+            <w:r>
+              <w:rPr>
+                <w:rFonts w:ascii="Times New Roman" w:eastAsia="標楷體" w:hAnsi="Times New Roman" w:cs="Times New Roman" w:hint="eastAsia"/>
+              </w:rPr>
+              <w:t>將其</w:t>
+            </w:r>
+            <w:r>
+              <w:rPr>
+                <w:rFonts w:ascii="Times New Roman" w:eastAsia="標楷體" w:hAnsi="Times New Roman" w:cs="Times New Roman" w:hint="eastAsia"/>
+              </w:rPr>
+              <w:t>分成</w:t>
+            </w:r>
+            <w:r>
+              <w:rPr>
+                <w:rFonts w:ascii="Times New Roman" w:eastAsia="標楷體" w:hAnsi="Times New Roman" w:cs="Times New Roman" w:hint="eastAsia"/>
+              </w:rPr>
+              <w:t>7</w:t>
+            </w:r>
+            <w:r>
+              <w:rPr>
+                <w:rFonts w:ascii="Times New Roman" w:eastAsia="標楷體" w:hAnsi="Times New Roman" w:cs="Times New Roman" w:hint="eastAsia"/>
+              </w:rPr>
+              <w:t>個</w:t>
+            </w:r>
+            <w:r>
+              <w:rPr>
+                <w:rFonts w:ascii="Times New Roman" w:eastAsia="標楷體" w:hAnsi="Times New Roman" w:cs="Times New Roman" w:hint="eastAsia"/>
+              </w:rPr>
+              <w:t>states</w:t>
+            </w:r>
+            <w:r>
+              <w:rPr>
+                <w:rFonts w:ascii="Times New Roman" w:eastAsia="標楷體" w:hAnsi="Times New Roman" w:cs="Times New Roman" w:hint="eastAsia"/>
+              </w:rPr>
+              <w:t>，</w:t>
+            </w:r>
+            <w:r>
+              <w:rPr>
+                <w:rFonts w:ascii="Times New Roman" w:eastAsia="標楷體" w:hAnsi="Times New Roman" w:cs="Times New Roman" w:hint="eastAsia"/>
+              </w:rPr>
+              <w:t>便於控制</w:t>
+            </w:r>
+            <w:r>
+              <w:rPr>
+                <w:rFonts w:ascii="Times New Roman" w:eastAsia="標楷體" w:hAnsi="Times New Roman" w:cs="Times New Roman" w:hint="eastAsia"/>
+              </w:rPr>
+              <w:t>訊號。</w:t>
+            </w:r>
+            <w:r>
+              <w:rPr>
+                <w:rFonts w:ascii="Times New Roman" w:eastAsia="標楷體" w:hAnsi="Times New Roman" w:cs="Times New Roman" w:hint="eastAsia"/>
+              </w:rPr>
+              <w:t>我的</w:t>
+            </w:r>
+            <w:r>
+              <w:rPr>
+                <w:rFonts w:ascii="Times New Roman" w:eastAsia="標楷體" w:hAnsi="Times New Roman" w:cs="Times New Roman" w:hint="eastAsia"/>
+              </w:rPr>
+              <w:t>FIFO FSM</w:t>
+            </w:r>
+            <w:r>
+              <w:rPr>
+                <w:rFonts w:ascii="Times New Roman" w:eastAsia="標楷體" w:hAnsi="Times New Roman" w:cs="Times New Roman" w:hint="eastAsia"/>
+              </w:rPr>
+              <w:t>根據教授上課的講義所說的，分成</w:t>
+            </w:r>
+            <w:r>
+              <w:rPr>
+                <w:rFonts w:ascii="Times New Roman" w:eastAsia="標楷體" w:hAnsi="Times New Roman" w:cs="Times New Roman" w:hint="eastAsia"/>
+              </w:rPr>
+              <w:t>3</w:t>
+            </w:r>
+            <w:r>
+              <w:rPr>
+                <w:rFonts w:ascii="Times New Roman" w:eastAsia="標楷體" w:hAnsi="Times New Roman" w:cs="Times New Roman" w:hint="eastAsia"/>
+              </w:rPr>
+              <w:t>個部分，分別為</w:t>
+            </w:r>
+            <w:r>
+              <w:rPr>
+                <w:rFonts w:ascii="Times New Roman" w:eastAsia="標楷體" w:hAnsi="Times New Roman" w:cs="Times New Roman"/>
+              </w:rPr>
+              <w:t>S</w:t>
+            </w:r>
+            <w:r>
+              <w:rPr>
+                <w:rFonts w:ascii="Times New Roman" w:eastAsia="標楷體" w:hAnsi="Times New Roman" w:cs="Times New Roman" w:hint="eastAsia"/>
+              </w:rPr>
+              <w:t>equential Circuit</w:t>
+            </w:r>
+            <w:r>
+              <w:rPr>
+                <w:rFonts w:ascii="Times New Roman" w:eastAsia="標楷體" w:hAnsi="Times New Roman" w:cs="Times New Roman" w:hint="eastAsia"/>
+              </w:rPr>
+              <w:t>的</w:t>
+            </w:r>
+            <w:proofErr w:type="spellStart"/>
+            <w:r>
+              <w:rPr>
+                <w:rFonts w:ascii="Times New Roman" w:eastAsia="標楷體" w:hAnsi="Times New Roman" w:cs="Times New Roman" w:hint="eastAsia"/>
+              </w:rPr>
+              <w:t>currState</w:t>
+            </w:r>
+            <w:proofErr w:type="spellEnd"/>
+            <w:r>
+              <w:rPr>
+                <w:rFonts w:ascii="Times New Roman" w:eastAsia="標楷體" w:hAnsi="Times New Roman" w:cs="Times New Roman" w:hint="eastAsia"/>
+              </w:rPr>
+              <w:t xml:space="preserve"> register</w:t>
+            </w:r>
+            <w:r>
+              <w:rPr>
+                <w:rFonts w:ascii="Times New Roman" w:eastAsia="標楷體" w:hAnsi="Times New Roman" w:cs="Times New Roman" w:hint="eastAsia"/>
+              </w:rPr>
+              <w:t>及</w:t>
+            </w:r>
+            <w:r>
+              <w:rPr>
+                <w:rFonts w:ascii="Times New Roman" w:eastAsia="標楷體" w:hAnsi="Times New Roman" w:cs="Times New Roman" w:hint="eastAsia"/>
+              </w:rPr>
+              <w:t>Combinational Circuit</w:t>
+            </w:r>
+            <w:r>
+              <w:rPr>
+                <w:rFonts w:ascii="Times New Roman" w:eastAsia="標楷體" w:hAnsi="Times New Roman" w:cs="Times New Roman" w:hint="eastAsia"/>
+              </w:rPr>
+              <w:t>的</w:t>
+            </w:r>
+            <w:proofErr w:type="spellStart"/>
+            <w:r>
+              <w:rPr>
+                <w:rFonts w:ascii="Times New Roman" w:eastAsia="標楷體" w:hAnsi="Times New Roman" w:cs="Times New Roman" w:hint="eastAsia"/>
+              </w:rPr>
+              <w:t>nextState</w:t>
+            </w:r>
+            <w:proofErr w:type="spellEnd"/>
+            <w:r>
+              <w:rPr>
+                <w:rFonts w:ascii="Times New Roman" w:eastAsia="標楷體" w:hAnsi="Times New Roman" w:cs="Times New Roman" w:hint="eastAsia"/>
+              </w:rPr>
+              <w:t xml:space="preserve"> logic/Output logic</w:t>
+            </w:r>
+            <w:r>
+              <w:rPr>
+                <w:rFonts w:ascii="Times New Roman" w:eastAsia="標楷體" w:hAnsi="Times New Roman" w:cs="Times New Roman" w:hint="eastAsia"/>
+              </w:rPr>
+              <w:t>。</w:t>
+            </w:r>
+            <w:r>
+              <w:rPr>
+                <w:rFonts w:ascii="Times New Roman" w:eastAsia="標楷體" w:hAnsi="Times New Roman" w:cs="Times New Roman" w:hint="eastAsia"/>
+              </w:rPr>
+              <w:t>至於</w:t>
+            </w:r>
+            <w:r>
+              <w:rPr>
+                <w:rFonts w:ascii="Times New Roman" w:eastAsia="標楷體" w:hAnsi="Times New Roman" w:cs="Times New Roman" w:hint="eastAsia"/>
+              </w:rPr>
+              <w:t>LIFO FSM</w:t>
+            </w:r>
+            <w:r>
+              <w:rPr>
+                <w:rFonts w:ascii="Times New Roman" w:eastAsia="標楷體" w:hAnsi="Times New Roman" w:cs="Times New Roman" w:hint="eastAsia"/>
+              </w:rPr>
+              <w:t>的設計，原先我也</w:t>
+            </w:r>
+            <w:r>
+              <w:rPr>
+                <w:rFonts w:ascii="Times New Roman" w:eastAsia="標楷體" w:hAnsi="Times New Roman" w:cs="Times New Roman" w:hint="eastAsia"/>
+              </w:rPr>
+              <w:t>打算</w:t>
+            </w:r>
+            <w:r>
+              <w:rPr>
+                <w:rFonts w:ascii="Times New Roman" w:eastAsia="標楷體" w:hAnsi="Times New Roman" w:cs="Times New Roman" w:hint="eastAsia"/>
+              </w:rPr>
+              <w:t>設計成</w:t>
+            </w:r>
+            <w:r>
+              <w:rPr>
+                <w:rFonts w:ascii="Times New Roman" w:eastAsia="標楷體" w:hAnsi="Times New Roman" w:cs="Times New Roman" w:hint="eastAsia"/>
+              </w:rPr>
+              <w:t>3</w:t>
+            </w:r>
+            <w:r>
+              <w:rPr>
+                <w:rFonts w:ascii="Times New Roman" w:eastAsia="標楷體" w:hAnsi="Times New Roman" w:cs="Times New Roman" w:hint="eastAsia"/>
+              </w:rPr>
+              <w:t>個部分，但是</w:t>
+            </w:r>
+            <w:r>
+              <w:rPr>
+                <w:rFonts w:ascii="Times New Roman" w:eastAsia="標楷體" w:hAnsi="Times New Roman" w:cs="Times New Roman" w:hint="eastAsia"/>
+              </w:rPr>
+              <w:t>輸出</w:t>
+            </w:r>
+            <w:r>
+              <w:rPr>
+                <w:rFonts w:ascii="Times New Roman" w:eastAsia="標楷體" w:hAnsi="Times New Roman" w:cs="Times New Roman" w:hint="eastAsia"/>
+              </w:rPr>
+              <w:t>結果一直會有問題</w:t>
+            </w:r>
+            <w:r>
+              <w:rPr>
+                <w:rFonts w:ascii="Times New Roman" w:eastAsia="標楷體" w:hAnsi="Times New Roman" w:cs="Times New Roman" w:hint="eastAsia"/>
+              </w:rPr>
+              <w:t>(</w:t>
+            </w:r>
+            <w:r>
+              <w:rPr>
+                <w:rFonts w:ascii="Times New Roman" w:eastAsia="標楷體" w:hAnsi="Times New Roman" w:cs="Times New Roman" w:hint="eastAsia"/>
+              </w:rPr>
+              <w:t>應該是訊號的控制有誤差</w:t>
+            </w:r>
+            <w:r>
+              <w:rPr>
+                <w:rFonts w:ascii="Times New Roman" w:eastAsia="標楷體" w:hAnsi="Times New Roman" w:cs="Times New Roman" w:hint="eastAsia"/>
+              </w:rPr>
+              <w:t>)</w:t>
+            </w:r>
+            <w:r>
+              <w:rPr>
+                <w:rFonts w:ascii="Times New Roman" w:eastAsia="標楷體" w:hAnsi="Times New Roman" w:cs="Times New Roman" w:hint="eastAsia"/>
+              </w:rPr>
+              <w:t>，</w:t>
+            </w:r>
+            <w:r>
+              <w:rPr>
+                <w:rFonts w:ascii="Times New Roman" w:eastAsia="標楷體" w:hAnsi="Times New Roman" w:cs="Times New Roman" w:hint="eastAsia"/>
+              </w:rPr>
+              <w:t>所以最後我是設計成只有</w:t>
+            </w:r>
+            <w:proofErr w:type="spellStart"/>
+            <w:r>
+              <w:rPr>
+                <w:rFonts w:ascii="Times New Roman" w:eastAsia="標楷體" w:hAnsi="Times New Roman" w:cs="Times New Roman"/>
+              </w:rPr>
+              <w:t>c</w:t>
+            </w:r>
+            <w:r>
+              <w:rPr>
+                <w:rFonts w:ascii="Times New Roman" w:eastAsia="標楷體" w:hAnsi="Times New Roman" w:cs="Times New Roman" w:hint="eastAsia"/>
+              </w:rPr>
+              <w:t>urrState</w:t>
+            </w:r>
+            <w:proofErr w:type="spellEnd"/>
+            <w:r>
+              <w:rPr>
+                <w:rFonts w:ascii="Times New Roman" w:eastAsia="標楷體" w:hAnsi="Times New Roman" w:cs="Times New Roman" w:hint="eastAsia"/>
+              </w:rPr>
+              <w:t xml:space="preserve"> register</w:t>
+            </w:r>
+            <w:r>
+              <w:rPr>
+                <w:rFonts w:ascii="Times New Roman" w:eastAsia="標楷體" w:hAnsi="Times New Roman" w:cs="Times New Roman" w:hint="eastAsia"/>
+              </w:rPr>
+              <w:t>和</w:t>
+            </w:r>
+            <w:proofErr w:type="spellStart"/>
+            <w:r>
+              <w:rPr>
+                <w:rFonts w:ascii="Times New Roman" w:eastAsia="標楷體" w:hAnsi="Times New Roman" w:cs="Times New Roman" w:hint="eastAsia"/>
+              </w:rPr>
+              <w:t>nextState</w:t>
+            </w:r>
+            <w:proofErr w:type="spellEnd"/>
+            <w:r>
+              <w:rPr>
+                <w:rFonts w:ascii="Times New Roman" w:eastAsia="標楷體" w:hAnsi="Times New Roman" w:cs="Times New Roman" w:hint="eastAsia"/>
+              </w:rPr>
+              <w:t xml:space="preserve"> logic</w:t>
+            </w:r>
+            <w:r>
+              <w:rPr>
+                <w:rFonts w:ascii="Times New Roman" w:eastAsia="標楷體" w:hAnsi="Times New Roman" w:cs="Times New Roman" w:hint="eastAsia"/>
+              </w:rPr>
+              <w:t>共</w:t>
+            </w:r>
+            <w:r>
+              <w:rPr>
+                <w:rFonts w:ascii="Times New Roman" w:eastAsia="標楷體" w:hAnsi="Times New Roman" w:cs="Times New Roman" w:hint="eastAsia"/>
+              </w:rPr>
+              <w:t>2</w:t>
+            </w:r>
+            <w:r>
+              <w:rPr>
+                <w:rFonts w:ascii="Times New Roman" w:eastAsia="標楷體" w:hAnsi="Times New Roman" w:cs="Times New Roman" w:hint="eastAsia"/>
+              </w:rPr>
+              <w:t>個</w:t>
+            </w:r>
+            <w:r>
+              <w:rPr>
+                <w:rFonts w:ascii="Times New Roman" w:eastAsia="標楷體" w:hAnsi="Times New Roman" w:cs="Times New Roman" w:hint="eastAsia"/>
+              </w:rPr>
+              <w:t>部分，</w:t>
+            </w:r>
+            <w:r>
+              <w:rPr>
+                <w:rFonts w:ascii="Times New Roman" w:eastAsia="標楷體" w:hAnsi="Times New Roman" w:cs="Times New Roman" w:hint="eastAsia"/>
+              </w:rPr>
+              <w:t>這個部份是我日後可以</w:t>
+            </w:r>
+            <w:r>
+              <w:rPr>
+                <w:rFonts w:ascii="Times New Roman" w:eastAsia="標楷體" w:hAnsi="Times New Roman" w:cs="Times New Roman" w:hint="eastAsia"/>
+              </w:rPr>
+              <w:lastRenderedPageBreak/>
+              <w:t>再</w:t>
+            </w:r>
+            <w:r>
+              <w:rPr>
+                <w:rFonts w:ascii="Times New Roman" w:eastAsia="標楷體" w:hAnsi="Times New Roman" w:cs="Times New Roman" w:hint="eastAsia"/>
+              </w:rPr>
+              <w:t>寫的更標準的。</w:t>
+            </w:r>
+            <w:r>
+              <w:rPr>
+                <w:rFonts w:ascii="Times New Roman" w:eastAsia="標楷體" w:hAnsi="Times New Roman" w:cs="Times New Roman" w:hint="eastAsia"/>
+              </w:rPr>
+              <w:t>有關於第二部分和第三部分的</w:t>
+            </w:r>
+            <w:r>
+              <w:rPr>
+                <w:rFonts w:ascii="Times New Roman" w:eastAsia="標楷體" w:hAnsi="Times New Roman" w:cs="Times New Roman" w:hint="eastAsia"/>
+              </w:rPr>
+              <w:t>luggage</w:t>
+            </w:r>
+            <w:r>
+              <w:rPr>
+                <w:rFonts w:ascii="Times New Roman" w:eastAsia="標楷體" w:hAnsi="Times New Roman" w:cs="Times New Roman" w:hint="eastAsia"/>
+              </w:rPr>
+              <w:t>處理，</w:t>
+            </w:r>
+            <w:r>
+              <w:rPr>
+                <w:rFonts w:ascii="Times New Roman" w:eastAsia="標楷體" w:hAnsi="Times New Roman" w:cs="Times New Roman" w:hint="eastAsia"/>
+              </w:rPr>
+              <w:t>我是</w:t>
+            </w:r>
+            <w:r>
+              <w:rPr>
+                <w:rFonts w:ascii="Times New Roman" w:eastAsia="標楷體" w:hAnsi="Times New Roman" w:cs="Times New Roman" w:hint="eastAsia"/>
+              </w:rPr>
+              <w:t>分別</w:t>
+            </w:r>
+            <w:r>
+              <w:rPr>
+                <w:rFonts w:ascii="Times New Roman" w:eastAsia="標楷體" w:hAnsi="Times New Roman" w:cs="Times New Roman" w:hint="eastAsia"/>
+              </w:rPr>
+              <w:t>用</w:t>
+            </w:r>
+            <w:r>
+              <w:rPr>
+                <w:rFonts w:ascii="Times New Roman" w:eastAsia="標楷體" w:hAnsi="Times New Roman" w:cs="Times New Roman" w:hint="eastAsia"/>
+              </w:rPr>
+              <w:t>Luggage</w:t>
+            </w:r>
+            <w:r>
+              <w:rPr>
+                <w:rFonts w:ascii="Times New Roman" w:eastAsia="標楷體" w:hAnsi="Times New Roman" w:cs="Times New Roman" w:hint="eastAsia"/>
+              </w:rPr>
+              <w:t>和</w:t>
+            </w:r>
+            <w:proofErr w:type="spellStart"/>
+            <w:r>
+              <w:rPr>
+                <w:rFonts w:ascii="Times New Roman" w:eastAsia="標楷體" w:hAnsi="Times New Roman" w:cs="Times New Roman" w:hint="eastAsia"/>
+              </w:rPr>
+              <w:t>Remain_Luggage</w:t>
+            </w:r>
+            <w:proofErr w:type="spellEnd"/>
+            <w:r>
+              <w:rPr>
+                <w:rFonts w:ascii="Times New Roman" w:eastAsia="標楷體" w:hAnsi="Times New Roman" w:cs="Times New Roman" w:hint="eastAsia"/>
+              </w:rPr>
+              <w:t>存</w:t>
+            </w:r>
+            <w:r>
+              <w:rPr>
+                <w:rFonts w:ascii="Times New Roman" w:eastAsia="標楷體" w:hAnsi="Times New Roman" w:cs="Times New Roman" w:hint="eastAsia"/>
+              </w:rPr>
+              <w:t>行李</w:t>
+            </w:r>
+            <w:r>
+              <w:rPr>
+                <w:rFonts w:ascii="Times New Roman" w:eastAsia="標楷體" w:hAnsi="Times New Roman" w:cs="Times New Roman" w:hint="eastAsia"/>
+              </w:rPr>
+              <w:t>資料，</w:t>
+            </w:r>
+            <w:r>
+              <w:rPr>
+                <w:rFonts w:ascii="Times New Roman" w:eastAsia="標楷體" w:hAnsi="Times New Roman" w:cs="Times New Roman" w:hint="eastAsia"/>
+              </w:rPr>
+              <w:t>L</w:t>
+            </w:r>
+            <w:r>
+              <w:rPr>
+                <w:rFonts w:ascii="Times New Roman" w:eastAsia="標楷體" w:hAnsi="Times New Roman" w:cs="Times New Roman"/>
+              </w:rPr>
+              <w:t>u</w:t>
+            </w:r>
+            <w:r>
+              <w:rPr>
+                <w:rFonts w:ascii="Times New Roman" w:eastAsia="標楷體" w:hAnsi="Times New Roman" w:cs="Times New Roman" w:hint="eastAsia"/>
+              </w:rPr>
+              <w:t>ggage</w:t>
+            </w:r>
+            <w:r>
+              <w:rPr>
+                <w:rFonts w:ascii="Times New Roman" w:eastAsia="標楷體" w:hAnsi="Times New Roman" w:cs="Times New Roman" w:hint="eastAsia"/>
+              </w:rPr>
+              <w:t>只有存</w:t>
+            </w:r>
+            <w:r>
+              <w:rPr>
+                <w:rFonts w:ascii="Times New Roman" w:eastAsia="標楷體" w:hAnsi="Times New Roman" w:cs="Times New Roman" w:hint="eastAsia"/>
+              </w:rPr>
+              <w:t>當次</w:t>
+            </w:r>
+            <w:r>
+              <w:rPr>
+                <w:rFonts w:ascii="Times New Roman" w:eastAsia="標楷體" w:hAnsi="Times New Roman" w:cs="Times New Roman" w:hint="eastAsia"/>
+              </w:rPr>
+              <w:t>LIFO</w:t>
+            </w:r>
+            <w:r>
+              <w:rPr>
+                <w:rFonts w:ascii="Times New Roman" w:eastAsia="標楷體" w:hAnsi="Times New Roman" w:cs="Times New Roman" w:hint="eastAsia"/>
+              </w:rPr>
+              <w:t>的行李</w:t>
+            </w:r>
+            <w:r>
+              <w:rPr>
+                <w:rFonts w:ascii="Times New Roman" w:eastAsia="標楷體" w:hAnsi="Times New Roman" w:cs="Times New Roman" w:hint="eastAsia"/>
+              </w:rPr>
+              <w:t>，</w:t>
+            </w:r>
+            <w:r>
+              <w:rPr>
+                <w:rFonts w:ascii="Times New Roman" w:eastAsia="標楷體" w:hAnsi="Times New Roman" w:cs="Times New Roman" w:hint="eastAsia"/>
+              </w:rPr>
+              <w:t>每次</w:t>
+            </w:r>
+            <w:r>
+              <w:rPr>
+                <w:rFonts w:ascii="Times New Roman" w:eastAsia="標楷體" w:hAnsi="Times New Roman" w:cs="Times New Roman" w:hint="eastAsia"/>
+              </w:rPr>
+              <w:t>LIFO</w:t>
+            </w:r>
+            <w:r>
+              <w:rPr>
+                <w:rFonts w:ascii="Times New Roman" w:eastAsia="標楷體" w:hAnsi="Times New Roman" w:cs="Times New Roman" w:hint="eastAsia"/>
+              </w:rPr>
+              <w:t>輸出完畢，</w:t>
+            </w:r>
+            <w:r>
+              <w:rPr>
+                <w:rFonts w:ascii="Times New Roman" w:eastAsia="標楷體" w:hAnsi="Times New Roman" w:cs="Times New Roman" w:hint="eastAsia"/>
+              </w:rPr>
+              <w:t>舊的行李資料就會被覆蓋掉</w:t>
+            </w:r>
+            <w:r>
+              <w:rPr>
+                <w:rFonts w:ascii="Times New Roman" w:eastAsia="標楷體" w:hAnsi="Times New Roman" w:cs="Times New Roman" w:hint="eastAsia"/>
+              </w:rPr>
+              <w:t>。</w:t>
+            </w:r>
+            <w:r>
+              <w:rPr>
+                <w:rFonts w:ascii="Times New Roman" w:eastAsia="標楷體" w:hAnsi="Times New Roman" w:cs="Times New Roman" w:hint="eastAsia"/>
+              </w:rPr>
+              <w:t>而</w:t>
+            </w:r>
+            <w:proofErr w:type="spellStart"/>
+            <w:r>
+              <w:rPr>
+                <w:rFonts w:ascii="Times New Roman" w:eastAsia="標楷體" w:hAnsi="Times New Roman" w:cs="Times New Roman" w:hint="eastAsia"/>
+              </w:rPr>
+              <w:t>Remain_Luggage</w:t>
+            </w:r>
+            <w:proofErr w:type="spellEnd"/>
+            <w:r>
+              <w:rPr>
+                <w:rFonts w:ascii="Times New Roman" w:eastAsia="標楷體" w:hAnsi="Times New Roman" w:cs="Times New Roman" w:hint="eastAsia"/>
+              </w:rPr>
+              <w:t>則是</w:t>
+            </w:r>
+            <w:r>
+              <w:rPr>
+                <w:rFonts w:ascii="Times New Roman" w:eastAsia="標楷體" w:hAnsi="Times New Roman" w:cs="Times New Roman" w:hint="eastAsia"/>
+              </w:rPr>
+              <w:t>存所有</w:t>
+            </w:r>
+            <w:r>
+              <w:rPr>
+                <w:rFonts w:ascii="Times New Roman" w:eastAsia="標楷體" w:hAnsi="Times New Roman" w:cs="Times New Roman" w:hint="eastAsia"/>
+              </w:rPr>
+              <w:t>行李</w:t>
+            </w:r>
+            <w:r>
+              <w:rPr>
+                <w:rFonts w:ascii="Times New Roman" w:eastAsia="標楷體" w:hAnsi="Times New Roman" w:cs="Times New Roman" w:hint="eastAsia"/>
+              </w:rPr>
+              <w:t>，並用</w:t>
+            </w:r>
+            <w:proofErr w:type="spellStart"/>
+            <w:r>
+              <w:rPr>
+                <w:rFonts w:ascii="Times New Roman" w:eastAsia="標楷體" w:hAnsi="Times New Roman" w:cs="Times New Roman"/>
+              </w:rPr>
+              <w:t>r</w:t>
+            </w:r>
+            <w:r>
+              <w:rPr>
+                <w:rFonts w:ascii="Times New Roman" w:eastAsia="標楷體" w:hAnsi="Times New Roman" w:cs="Times New Roman" w:hint="eastAsia"/>
+              </w:rPr>
+              <w:t>emain_luggage_count</w:t>
+            </w:r>
+            <w:proofErr w:type="spellEnd"/>
+            <w:r>
+              <w:rPr>
+                <w:rFonts w:ascii="Times New Roman" w:eastAsia="標楷體" w:hAnsi="Times New Roman" w:cs="Times New Roman" w:hint="eastAsia"/>
+              </w:rPr>
+              <w:t>計算</w:t>
+            </w:r>
+            <w:r>
+              <w:rPr>
+                <w:rFonts w:ascii="Times New Roman" w:eastAsia="標楷體" w:hAnsi="Times New Roman" w:cs="Times New Roman" w:hint="eastAsia"/>
+              </w:rPr>
+              <w:t>目前所有行李的總數</w:t>
+            </w:r>
+            <w:r>
+              <w:rPr>
+                <w:rFonts w:ascii="Times New Roman" w:eastAsia="標楷體" w:hAnsi="Times New Roman" w:cs="Times New Roman" w:hint="eastAsia"/>
+              </w:rPr>
+              <w:t>，</w:t>
+            </w:r>
+            <w:r>
+              <w:rPr>
+                <w:rFonts w:ascii="Times New Roman" w:eastAsia="標楷體" w:hAnsi="Times New Roman" w:cs="Times New Roman" w:hint="eastAsia"/>
+              </w:rPr>
+              <w:t>當</w:t>
+            </w:r>
+            <w:r>
+              <w:rPr>
+                <w:rFonts w:ascii="Times New Roman" w:eastAsia="標楷體" w:hAnsi="Times New Roman" w:cs="Times New Roman" w:hint="eastAsia"/>
+              </w:rPr>
+              <w:t>有</w:t>
+            </w:r>
+            <w:r>
+              <w:rPr>
+                <w:rFonts w:ascii="Times New Roman" w:eastAsia="標楷體" w:hAnsi="Times New Roman" w:cs="Times New Roman"/>
+              </w:rPr>
+              <w:t>p</w:t>
+            </w:r>
+            <w:r>
+              <w:rPr>
+                <w:rFonts w:ascii="Times New Roman" w:eastAsia="標楷體" w:hAnsi="Times New Roman" w:cs="Times New Roman" w:hint="eastAsia"/>
+              </w:rPr>
+              <w:t>op-out luggage</w:t>
+            </w:r>
+            <w:r>
+              <w:rPr>
+                <w:rFonts w:ascii="Times New Roman" w:eastAsia="標楷體" w:hAnsi="Times New Roman" w:cs="Times New Roman" w:hint="eastAsia"/>
+              </w:rPr>
+              <w:t>行為時，</w:t>
+            </w:r>
+            <w:r>
+              <w:rPr>
+                <w:rFonts w:ascii="Times New Roman" w:eastAsia="標楷體" w:hAnsi="Times New Roman" w:cs="Times New Roman" w:hint="eastAsia"/>
+              </w:rPr>
+              <w:t>就根據</w:t>
+            </w:r>
+            <w:proofErr w:type="spellStart"/>
+            <w:r>
+              <w:rPr>
+                <w:rFonts w:ascii="Times New Roman" w:eastAsia="標楷體" w:hAnsi="Times New Roman" w:cs="Times New Roman"/>
+              </w:rPr>
+              <w:t>t</w:t>
+            </w:r>
+            <w:r>
+              <w:rPr>
+                <w:rFonts w:ascii="Times New Roman" w:eastAsia="標楷體" w:hAnsi="Times New Roman" w:cs="Times New Roman" w:hint="eastAsia"/>
+              </w:rPr>
+              <w:t>hing_num</w:t>
+            </w:r>
+            <w:proofErr w:type="spellEnd"/>
+            <w:r>
+              <w:rPr>
+                <w:rFonts w:ascii="Times New Roman" w:eastAsia="標楷體" w:hAnsi="Times New Roman" w:cs="Times New Roman" w:hint="eastAsia"/>
+              </w:rPr>
+              <w:t>的值</w:t>
+            </w:r>
+            <w:r>
+              <w:rPr>
+                <w:rFonts w:ascii="Times New Roman" w:eastAsia="標楷體" w:hAnsi="Times New Roman" w:cs="Times New Roman" w:hint="eastAsia"/>
+              </w:rPr>
+              <w:t>把相對應數量的</w:t>
+            </w:r>
+            <w:r>
+              <w:rPr>
+                <w:rFonts w:ascii="Times New Roman" w:eastAsia="標楷體" w:hAnsi="Times New Roman" w:cs="Times New Roman" w:hint="eastAsia"/>
+              </w:rPr>
+              <w:t>行李從</w:t>
+            </w:r>
+            <w:proofErr w:type="spellStart"/>
+            <w:r>
+              <w:rPr>
+                <w:rFonts w:ascii="Times New Roman" w:eastAsia="標楷體" w:hAnsi="Times New Roman" w:cs="Times New Roman" w:hint="eastAsia"/>
+              </w:rPr>
+              <w:t>Remain_Luggage</w:t>
+            </w:r>
+            <w:proofErr w:type="spellEnd"/>
+            <w:r>
+              <w:rPr>
+                <w:rFonts w:ascii="Times New Roman" w:eastAsia="標楷體" w:hAnsi="Times New Roman" w:cs="Times New Roman" w:hint="eastAsia"/>
+              </w:rPr>
+              <w:t>的尾巴</w:t>
+            </w:r>
+            <w:r>
+              <w:rPr>
+                <w:rFonts w:ascii="Times New Roman" w:eastAsia="標楷體" w:hAnsi="Times New Roman" w:cs="Times New Roman" w:hint="eastAsia"/>
+              </w:rPr>
+              <w:t>pop-out</w:t>
+            </w:r>
+            <w:r>
+              <w:rPr>
+                <w:rFonts w:ascii="Times New Roman" w:eastAsia="標楷體" w:hAnsi="Times New Roman" w:cs="Times New Roman" w:hint="eastAsia"/>
+              </w:rPr>
+              <w:t>，而</w:t>
+            </w:r>
+            <w:proofErr w:type="spellStart"/>
+            <w:r>
+              <w:rPr>
+                <w:rFonts w:ascii="Times New Roman" w:eastAsia="標楷體" w:hAnsi="Times New Roman" w:cs="Times New Roman"/>
+              </w:rPr>
+              <w:t>r</w:t>
+            </w:r>
+            <w:r>
+              <w:rPr>
+                <w:rFonts w:ascii="Times New Roman" w:eastAsia="標楷體" w:hAnsi="Times New Roman" w:cs="Times New Roman" w:hint="eastAsia"/>
+              </w:rPr>
+              <w:t>emain_luggage_count</w:t>
+            </w:r>
+            <w:proofErr w:type="spellEnd"/>
+            <w:r>
+              <w:rPr>
+                <w:rFonts w:ascii="Times New Roman" w:eastAsia="標楷體" w:hAnsi="Times New Roman" w:cs="Times New Roman" w:hint="eastAsia"/>
+              </w:rPr>
+              <w:t>也</w:t>
+            </w:r>
+            <w:r>
+              <w:rPr>
+                <w:rFonts w:ascii="Times New Roman" w:eastAsia="標楷體" w:hAnsi="Times New Roman" w:cs="Times New Roman" w:hint="eastAsia"/>
+              </w:rPr>
+              <w:t>減去相對應數字</w:t>
+            </w:r>
+            <w:r>
+              <w:rPr>
+                <w:rFonts w:ascii="Times New Roman" w:eastAsia="標楷體" w:hAnsi="Times New Roman" w:cs="Times New Roman" w:hint="eastAsia"/>
+              </w:rPr>
+              <w:t>，代表</w:t>
+            </w:r>
+            <w:r>
+              <w:rPr>
+                <w:rFonts w:ascii="Times New Roman" w:eastAsia="標楷體" w:hAnsi="Times New Roman" w:cs="Times New Roman" w:hint="eastAsia"/>
+              </w:rPr>
+              <w:t>移除行李。</w:t>
+            </w:r>
           </w:p>
         </w:tc>
       </w:tr>

</xml_diff>